<commit_message>
oppdaterte vergen hq bildet
</commit_message>
<xml_diff>
--- a/Logg, vergen prosjekt.docx
+++ b/Logg, vergen prosjekt.docx
@@ -231,25 +231,7 @@
           <w:sz w:val="24"/>
           <w:szCs w:val="24"/>
         </w:rPr>
-        <w:t xml:space="preserve">Tobias skrev også på logg for </w:t>
-      </w:r>
-      <w:proofErr w:type="gramStart"/>
-      <w:r>
-        <w:rPr>
-          <w:rFonts w:ascii="Montserrat" w:hAnsi="Montserrat"/>
-          <w:sz w:val="24"/>
-          <w:szCs w:val="24"/>
-        </w:rPr>
-        <w:t>Tirsdag</w:t>
-      </w:r>
-      <w:proofErr w:type="gramEnd"/>
-      <w:r>
-        <w:rPr>
-          <w:rFonts w:ascii="Montserrat" w:hAnsi="Montserrat"/>
-          <w:sz w:val="24"/>
-          <w:szCs w:val="24"/>
-        </w:rPr>
-        <w:t xml:space="preserve"> samt undersøking av JS funksjoner vi kunne implementere i nettsiden.</w:t>
+        <w:t>Tobias skrev også på logg for Tirsdag samt undersøking av JS funksjoner vi kunne implementere i nettsiden.</w:t>
       </w:r>
     </w:p>
     <w:p>
@@ -605,16 +587,14 @@
         </w:rPr>
         <w:t xml:space="preserve">etter eventuelt forbedringen i koden og nye ting vi kan </w:t>
       </w:r>
-      <w:proofErr w:type="gramStart"/>
-      <w:r>
-        <w:rPr>
-          <w:rFonts w:ascii="Montserrat" w:hAnsi="Montserrat"/>
-          <w:sz w:val="24"/>
-          <w:szCs w:val="24"/>
-        </w:rPr>
-        <w:t>implementere</w:t>
-      </w:r>
-      <w:proofErr w:type="gramEnd"/>
+      <w:r>
+        <w:rPr>
+          <w:rFonts w:ascii="Montserrat" w:hAnsi="Montserrat"/>
+          <w:sz w:val="24"/>
+          <w:szCs w:val="24"/>
+        </w:rPr>
+        <w:t>iverksette</w:t>
+      </w:r>
       <w:r>
         <w:rPr>
           <w:rFonts w:ascii="Montserrat" w:hAnsi="Montserrat"/>
@@ -632,6 +612,87 @@
           <w:szCs w:val="24"/>
         </w:rPr>
       </w:pPr>
+    </w:p>
+    <w:p>
+      <w:pPr>
+        <w:rPr>
+          <w:rFonts w:ascii="Montserrat" w:hAnsi="Montserrat"/>
+          <w:b/>
+          <w:bCs/>
+          <w:sz w:val="28"/>
+          <w:szCs w:val="28"/>
+        </w:rPr>
+      </w:pPr>
+      <w:r>
+        <w:rPr>
+          <w:rFonts w:ascii="Montserrat" w:hAnsi="Montserrat"/>
+          <w:b/>
+          <w:bCs/>
+          <w:sz w:val="28"/>
+          <w:szCs w:val="28"/>
+        </w:rPr>
+        <w:t xml:space="preserve">Dag </w:t>
+      </w:r>
+      <w:r>
+        <w:rPr>
+          <w:rFonts w:ascii="Montserrat" w:hAnsi="Montserrat"/>
+          <w:b/>
+          <w:bCs/>
+          <w:sz w:val="28"/>
+          <w:szCs w:val="28"/>
+        </w:rPr>
+        <w:t>6</w:t>
+      </w:r>
+      <w:r>
+        <w:rPr>
+          <w:rFonts w:ascii="Montserrat" w:hAnsi="Montserrat"/>
+          <w:b/>
+          <w:bCs/>
+          <w:sz w:val="28"/>
+          <w:szCs w:val="28"/>
+        </w:rPr>
+        <w:t>.</w:t>
+      </w:r>
+      <w:r>
+        <w:rPr>
+          <w:rFonts w:ascii="Montserrat" w:hAnsi="Montserrat"/>
+          <w:b/>
+          <w:bCs/>
+          <w:sz w:val="28"/>
+          <w:szCs w:val="28"/>
+        </w:rPr>
+        <w:t xml:space="preserve"> Mandag</w:t>
+      </w:r>
+      <w:r>
+        <w:rPr>
+          <w:rFonts w:ascii="Montserrat" w:hAnsi="Montserrat"/>
+          <w:b/>
+          <w:bCs/>
+          <w:sz w:val="28"/>
+          <w:szCs w:val="28"/>
+        </w:rPr>
+        <w:t xml:space="preserve"> </w:t>
+      </w:r>
+      <w:r>
+        <w:rPr>
+          <w:rFonts w:ascii="Montserrat" w:hAnsi="Montserrat"/>
+          <w:b/>
+          <w:bCs/>
+          <w:sz w:val="28"/>
+          <w:szCs w:val="28"/>
+        </w:rPr>
+        <w:t>17</w:t>
+      </w:r>
+      <w:r>
+        <w:rPr>
+          <w:rFonts w:ascii="Montserrat" w:hAnsi="Montserrat"/>
+          <w:b/>
+          <w:bCs/>
+          <w:sz w:val="28"/>
+          <w:szCs w:val="28"/>
+        </w:rPr>
+        <w:t>.10</w:t>
+      </w:r>
     </w:p>
     <w:p>
       <w:pPr>

</xml_diff>